<commit_message>
Update Recent learning notes for JS
</commit_message>
<xml_diff>
--- a/JavaScript/JavaScript.docx
+++ b/JavaScript/JavaScript.docx
@@ -1,6 +1,6 @@
 
 <file path=word/document.xml><?xml version="1.0" encoding="utf-8"?>
-<w:document xmlns:wpc="http://schemas.microsoft.com/office/word/2010/wordprocessingCanvas" xmlns:cx="http://schemas.microsoft.com/office/drawing/2014/chartex" xmlns:cx1="http://schemas.microsoft.com/office/drawing/2015/9/8/chartex" xmlns:cx2="http://schemas.microsoft.com/office/drawing/2015/10/21/chartex" xmlns:cx3="http://schemas.microsoft.com/office/drawing/2016/5/9/chartex" xmlns:cx4="http://schemas.microsoft.com/office/drawing/2016/5/10/chartex" xmlns:cx5="http://schemas.microsoft.com/office/drawing/2016/5/11/chartex" xmlns:cx6="http://schemas.microsoft.com/office/drawing/2016/5/12/chartex" xmlns:cx7="http://schemas.microsoft.com/office/drawing/2016/5/13/chartex" xmlns:cx8="http://schemas.microsoft.com/office/drawing/2016/5/14/chartex" xmlns:mc="http://schemas.openxmlformats.org/markup-compatibility/2006" xmlns:aink="http://schemas.microsoft.com/office/drawing/2016/ink" xmlns:am3d="http://schemas.microsoft.com/office/drawing/2017/model3d" xmlns:o="urn:schemas-microsoft-com:office:office" xmlns:r="http://schemas.openxmlformats.org/officeDocument/2006/relationships" xmlns:m="http://schemas.openxmlformats.org/officeDocument/2006/math" xmlns:v="urn:schemas-microsoft-com:vml" xmlns:wp14="http://schemas.microsoft.com/office/word/2010/wordprocessingDrawing" xmlns:wp="http://schemas.openxmlformats.org/drawingml/2006/wordprocessingDrawing" xmlns:w10="urn:schemas-microsoft-com:office:word" xmlns:w="http://schemas.openxmlformats.org/wordprocessingml/2006/main" xmlns:w14="http://schemas.microsoft.com/office/word/2010/wordml" xmlns:w15="http://schemas.microsoft.com/office/word/2012/wordml" xmlns:w16cex="http://schemas.microsoft.com/office/word/2018/wordml/cex" xmlns:w16cid="http://schemas.microsoft.com/office/word/2016/wordml/cid" xmlns:w16="http://schemas.microsoft.com/office/word/2018/wordml" xmlns:w16sdtdh="http://schemas.microsoft.com/office/word/2020/wordml/sdtdatahash" xmlns:w16se="http://schemas.microsoft.com/office/word/2015/wordml/symex" xmlns:wpg="http://schemas.microsoft.com/office/word/2010/wordprocessingGroup" xmlns:wpi="http://schemas.microsoft.com/office/word/2010/wordprocessingInk" xmlns:wne="http://schemas.microsoft.com/office/word/2006/wordml" xmlns:wps="http://schemas.microsoft.com/office/word/2010/wordprocessingShape" mc:Ignorable="w14 w15 w16se w16cid w16 w16cex w16sdtdh wp14">
+<w:document xmlns:wpc="http://schemas.microsoft.com/office/word/2010/wordprocessingCanvas" xmlns:cx="http://schemas.microsoft.com/office/drawing/2014/chartex" xmlns:cx1="http://schemas.microsoft.com/office/drawing/2015/9/8/chartex" xmlns:cx2="http://schemas.microsoft.com/office/drawing/2015/10/21/chartex" xmlns:cx3="http://schemas.microsoft.com/office/drawing/2016/5/9/chartex" xmlns:cx4="http://schemas.microsoft.com/office/drawing/2016/5/10/chartex" xmlns:cx5="http://schemas.microsoft.com/office/drawing/2016/5/11/chartex" xmlns:cx6="http://schemas.microsoft.com/office/drawing/2016/5/12/chartex" xmlns:cx7="http://schemas.microsoft.com/office/drawing/2016/5/13/chartex" xmlns:cx8="http://schemas.microsoft.com/office/drawing/2016/5/14/chartex" xmlns:mc="http://schemas.openxmlformats.org/markup-compatibility/2006" xmlns:aink="http://schemas.microsoft.com/office/drawing/2016/ink" xmlns:am3d="http://schemas.microsoft.com/office/drawing/2017/model3d" xmlns:o="urn:schemas-microsoft-com:office:office" xmlns:oel="http://schemas.microsoft.com/office/2019/extlst" xmlns:r="http://schemas.openxmlformats.org/officeDocument/2006/relationships" xmlns:m="http://schemas.openxmlformats.org/officeDocument/2006/math" xmlns:v="urn:schemas-microsoft-com:vml" xmlns:wp14="http://schemas.microsoft.com/office/word/2010/wordprocessingDrawing" xmlns:wp="http://schemas.openxmlformats.org/drawingml/2006/wordprocessingDrawing" xmlns:w10="urn:schemas-microsoft-com:office:word" xmlns:w="http://schemas.openxmlformats.org/wordprocessingml/2006/main" xmlns:w14="http://schemas.microsoft.com/office/word/2010/wordml" xmlns:w15="http://schemas.microsoft.com/office/word/2012/wordml" xmlns:w16cex="http://schemas.microsoft.com/office/word/2018/wordml/cex" xmlns:w16cid="http://schemas.microsoft.com/office/word/2016/wordml/cid" xmlns:w16="http://schemas.microsoft.com/office/word/2018/wordml" xmlns:w16sdtdh="http://schemas.microsoft.com/office/word/2020/wordml/sdtdatahash" xmlns:w16se="http://schemas.microsoft.com/office/word/2015/wordml/symex" xmlns:wpg="http://schemas.microsoft.com/office/word/2010/wordprocessingGroup" xmlns:wpi="http://schemas.microsoft.com/office/word/2010/wordprocessingInk" xmlns:wne="http://schemas.microsoft.com/office/word/2006/wordml" xmlns:wps="http://schemas.microsoft.com/office/word/2010/wordprocessingShape" mc:Ignorable="w14 w15 w16se w16cid w16 w16cex w16sdtdh wp14">
   <w:body>
     <w:p>
       <w:pPr>
@@ -14,6 +14,123 @@
       </w:r>
     </w:p>
     <w:p>
+      <w:r>
+        <w:rPr>
+          <w:rFonts w:hint="eastAsia"/>
+        </w:rPr>
+        <w:t>Java</w:t>
+      </w:r>
+      <w:r>
+        <w:t>S</w:t>
+      </w:r>
+      <w:r>
+        <w:rPr>
+          <w:rFonts w:hint="eastAsia"/>
+        </w:rPr>
+        <w:t>cript与Python一样属于解释性语言而非编程性语言，</w:t>
+      </w:r>
+      <w:r>
+        <w:rPr>
+          <w:rFonts w:hint="eastAsia"/>
+        </w:rPr>
+        <w:t>用于在网页中定义用户与网页的交互行为。如拖动、滑动、弹框等等。</w:t>
+      </w:r>
+    </w:p>
+    <w:p/>
+    <w:p>
+      <w:r>
+        <w:rPr>
+          <w:rFonts w:hint="eastAsia"/>
+        </w:rPr>
+        <w:t>Java</w:t>
+      </w:r>
+      <w:r>
+        <w:t>S</w:t>
+      </w:r>
+      <w:r>
+        <w:rPr>
+          <w:rFonts w:hint="eastAsia"/>
+        </w:rPr>
+        <w:t>cript</w:t>
+      </w:r>
+      <w:r>
+        <w:rPr>
+          <w:rFonts w:hint="eastAsia"/>
+        </w:rPr>
+        <w:t>以&lt;</w:t>
+      </w:r>
+      <w:r>
+        <w:t>script&gt;</w:t>
+      </w:r>
+      <w:r>
+        <w:rPr>
+          <w:rFonts w:hint="eastAsia"/>
+        </w:rPr>
+        <w:t>作为开始，以&lt;</w:t>
+      </w:r>
+      <w:r>
+        <w:t>/script&gt;</w:t>
+      </w:r>
+      <w:r>
+        <w:rPr>
+          <w:rFonts w:hint="eastAsia"/>
+        </w:rPr>
+        <w:t>作为结束。</w:t>
+      </w:r>
+      <w:r>
+        <w:rPr>
+          <w:rFonts w:hint="eastAsia"/>
+        </w:rPr>
+        <w:t>在</w:t>
+      </w:r>
+      <w:r>
+        <w:rPr>
+          <w:rFonts w:hint="eastAsia"/>
+        </w:rPr>
+        <w:t>这两个标签之间的内容则是Java</w:t>
+      </w:r>
+      <w:r>
+        <w:t>S</w:t>
+      </w:r>
+      <w:r>
+        <w:rPr>
+          <w:rFonts w:hint="eastAsia"/>
+        </w:rPr>
+        <w:t>cript的</w:t>
+      </w:r>
+      <w:r>
+        <w:rPr>
+          <w:rFonts w:hint="eastAsia"/>
+        </w:rPr>
+        <w:t>内容。</w:t>
+      </w:r>
+      <w:r>
+        <w:rPr>
+          <w:rFonts w:hint="eastAsia"/>
+        </w:rPr>
+        <w:t>但通常我们会将&lt;</w:t>
+      </w:r>
+      <w:r>
+        <w:t>script&gt;</w:t>
+      </w:r>
+      <w:r>
+        <w:rPr>
+          <w:rFonts w:hint="eastAsia"/>
+        </w:rPr>
+        <w:t>与&lt;</w:t>
+      </w:r>
+      <w:r>
+        <w:t>/script&gt;</w:t>
+      </w:r>
+      <w:r>
+        <w:rPr>
+          <w:rFonts w:hint="eastAsia"/>
+        </w:rPr>
+        <w:t>及两者之间的内容一起称为JavaScript。</w:t>
+      </w:r>
+    </w:p>
+    <w:p/>
+    <w:p>
       <w:pPr>
         <w:rPr>
           <w:rFonts w:hint="eastAsia"/>
@@ -32,14 +149,352 @@
         <w:rPr>
           <w:rFonts w:hint="eastAsia"/>
         </w:rPr>
-        <w:t>cript与Python一样属于解释性语言而非编程性语言，</w:t>
-      </w:r>
-      <w:r>
-        <w:rPr>
-          <w:rFonts w:hint="eastAsia"/>
-        </w:rPr>
-        <w:t>用于在网页中定义用户与网页的交互行为。如拖动、滑动、弹框等等。</w:t>
-      </w:r>
+        <w:t>cript的内容通常会放在&lt;</w:t>
+      </w:r>
+      <w:r>
+        <w:t>head&gt;</w:t>
+      </w:r>
+      <w:r>
+        <w:rPr>
+          <w:rFonts w:hint="eastAsia"/>
+        </w:rPr>
+        <w:t>或者&lt;</w:t>
+      </w:r>
+      <w:r>
+        <w:t>body&gt;</w:t>
+      </w:r>
+      <w:r>
+        <w:rPr>
+          <w:rFonts w:hint="eastAsia"/>
+        </w:rPr>
+        <w:t>中</w:t>
+      </w:r>
+    </w:p>
+    <w:p/>
+    <w:p>
+      <w:r>
+        <w:rPr>
+          <w:rFonts w:hint="eastAsia"/>
+          <w:highlight w:val="yellow"/>
+        </w:rPr>
+        <w:t>如放在&lt;</w:t>
+      </w:r>
+      <w:r>
+        <w:rPr>
+          <w:highlight w:val="yellow"/>
+        </w:rPr>
+        <w:t>head&gt;</w:t>
+      </w:r>
+      <w:r>
+        <w:rPr>
+          <w:rFonts w:hint="eastAsia"/>
+          <w:highlight w:val="yellow"/>
+        </w:rPr>
+        <w:t>中</w:t>
+      </w:r>
+      <w:r>
+        <w:rPr>
+          <w:rFonts w:hint="eastAsia"/>
+        </w:rPr>
+        <w:t>：</w:t>
+      </w:r>
+    </w:p>
+    <w:p>
+      <w:r>
+        <w:t>&lt;!DOCTYPE html&gt;</w:t>
+      </w:r>
+    </w:p>
+    <w:p>
+      <w:r>
+        <w:t>&lt;html&gt;</w:t>
+      </w:r>
+    </w:p>
+    <w:p>
+      <w:r>
+        <w:t>&lt;head&gt;</w:t>
+      </w:r>
+    </w:p>
+    <w:p>
+      <w:r>
+        <w:t>&lt;script&gt;</w:t>
+      </w:r>
+    </w:p>
+    <w:p>
+      <w:r>
+        <w:t xml:space="preserve">function </w:t>
+      </w:r>
+      <w:proofErr w:type="spellStart"/>
+      <w:proofErr w:type="gramStart"/>
+      <w:r>
+        <w:t>myFunction</w:t>
+      </w:r>
+      <w:proofErr w:type="spellEnd"/>
+      <w:r>
+        <w:t>(</w:t>
+      </w:r>
+      <w:proofErr w:type="gramEnd"/>
+      <w:r>
+        <w:t>)</w:t>
+      </w:r>
+    </w:p>
+    <w:p>
+      <w:r>
+        <w:t>{</w:t>
+      </w:r>
+    </w:p>
+    <w:p>
+      <w:r>
+        <w:t xml:space="preserve">    </w:t>
+      </w:r>
+      <w:proofErr w:type="spellStart"/>
+      <w:r>
+        <w:t>document.getElementById</w:t>
+      </w:r>
+      <w:proofErr w:type="spellEnd"/>
+      <w:r>
+        <w:t>("demo").</w:t>
+      </w:r>
+      <w:proofErr w:type="spellStart"/>
+      <w:r>
+        <w:t>innerHTML</w:t>
+      </w:r>
+      <w:proofErr w:type="spellEnd"/>
+      <w:r>
+        <w:t>="我的第一个 JavaScript 函数";</w:t>
+      </w:r>
+    </w:p>
+    <w:p>
+      <w:r>
+        <w:t>}</w:t>
+      </w:r>
+    </w:p>
+    <w:p>
+      <w:r>
+        <w:t>&lt;/script&gt;</w:t>
+      </w:r>
+    </w:p>
+    <w:p>
+      <w:r>
+        <w:t>&lt;/head&gt;</w:t>
+      </w:r>
+    </w:p>
+    <w:p>
+      <w:r>
+        <w:t>&lt;body&gt;</w:t>
+      </w:r>
+    </w:p>
+    <w:p>
+      <w:r>
+        <w:t>&lt;h1&gt;我的 Web 页面&lt;/h1&gt;</w:t>
+      </w:r>
+    </w:p>
+    <w:p>
+      <w:r>
+        <w:t>&lt;p id="demo"&gt;一个段落&lt;/p&gt;</w:t>
+      </w:r>
+    </w:p>
+    <w:p>
+      <w:r>
+        <w:t>&lt;button type="button" onclick="</w:t>
+      </w:r>
+      <w:proofErr w:type="spellStart"/>
+      <w:r>
+        <w:t>myFunction</w:t>
+      </w:r>
+      <w:proofErr w:type="spellEnd"/>
+      <w:r>
+        <w:t>()"&gt;尝试一下&lt;/button&gt;</w:t>
+      </w:r>
+    </w:p>
+    <w:p>
+      <w:r>
+        <w:t>&lt;/body&gt;</w:t>
+      </w:r>
+    </w:p>
+    <w:p>
+      <w:pPr>
+        <w:rPr>
+          <w:rFonts w:hint="eastAsia"/>
+        </w:rPr>
+      </w:pPr>
+      <w:r>
+        <w:t>&lt;/html&gt;</w:t>
+      </w:r>
+    </w:p>
+    <w:p>
+      <w:r>
+        <w:rPr>
+          <w:rFonts w:hint="eastAsia"/>
+          <w:highlight w:val="yellow"/>
+        </w:rPr>
+        <w:t>如放在&lt;</w:t>
+      </w:r>
+      <w:r>
+        <w:rPr>
+          <w:highlight w:val="yellow"/>
+        </w:rPr>
+        <w:t>body&gt;</w:t>
+      </w:r>
+      <w:r>
+        <w:rPr>
+          <w:rFonts w:hint="eastAsia"/>
+          <w:highlight w:val="yellow"/>
+        </w:rPr>
+        <w:t>中</w:t>
+      </w:r>
+      <w:r>
+        <w:rPr>
+          <w:rFonts w:hint="eastAsia"/>
+        </w:rPr>
+        <w:t>：</w:t>
+      </w:r>
+    </w:p>
+    <w:p>
+      <w:r>
+        <w:t>&lt;!DOCTYPE html&gt;</w:t>
+      </w:r>
+    </w:p>
+    <w:p>
+      <w:r>
+        <w:t>&lt;html&gt;</w:t>
+      </w:r>
+    </w:p>
+    <w:p>
+      <w:r>
+        <w:t>&lt;body&gt;</w:t>
+      </w:r>
+    </w:p>
+    <w:p>
+      <w:r>
+        <w:t>&lt;h1&gt;我的 Web 页面&lt;/h1&gt;</w:t>
+      </w:r>
+    </w:p>
+    <w:p>
+      <w:r>
+        <w:t>&lt;p id="demo"&gt;一个段落&lt;/p&gt;</w:t>
+      </w:r>
+    </w:p>
+    <w:p>
+      <w:r>
+        <w:t>&lt;button type="button" onclick="</w:t>
+      </w:r>
+      <w:proofErr w:type="spellStart"/>
+      <w:r>
+        <w:t>myFunction</w:t>
+      </w:r>
+      <w:proofErr w:type="spellEnd"/>
+      <w:r>
+        <w:t>()"&gt;尝试一下&lt;/button&gt;</w:t>
+      </w:r>
+    </w:p>
+    <w:p>
+      <w:r>
+        <w:t>&lt;script&gt;</w:t>
+      </w:r>
+    </w:p>
+    <w:p>
+      <w:r>
+        <w:t xml:space="preserve">function </w:t>
+      </w:r>
+      <w:proofErr w:type="spellStart"/>
+      <w:proofErr w:type="gramStart"/>
+      <w:r>
+        <w:t>myFunction</w:t>
+      </w:r>
+      <w:proofErr w:type="spellEnd"/>
+      <w:r>
+        <w:t>(</w:t>
+      </w:r>
+      <w:proofErr w:type="gramEnd"/>
+      <w:r>
+        <w:t>)</w:t>
+      </w:r>
+    </w:p>
+    <w:p>
+      <w:r>
+        <w:t>{</w:t>
+      </w:r>
+    </w:p>
+    <w:p>
+      <w:r>
+        <w:t xml:space="preserve">    </w:t>
+      </w:r>
+      <w:proofErr w:type="spellStart"/>
+      <w:r>
+        <w:t>document.getElementById</w:t>
+      </w:r>
+      <w:proofErr w:type="spellEnd"/>
+      <w:r>
+        <w:t>("demo").</w:t>
+      </w:r>
+      <w:proofErr w:type="spellStart"/>
+      <w:r>
+        <w:t>innerHTML</w:t>
+      </w:r>
+      <w:proofErr w:type="spellEnd"/>
+      <w:r>
+        <w:t>="我的第一个 JavaScript 函数";</w:t>
+      </w:r>
+    </w:p>
+    <w:p>
+      <w:r>
+        <w:t>}</w:t>
+      </w:r>
+    </w:p>
+    <w:p>
+      <w:r>
+        <w:t>&lt;/script&gt;</w:t>
+      </w:r>
+    </w:p>
+    <w:p>
+      <w:r>
+        <w:t>&lt;/body&gt;</w:t>
+      </w:r>
+    </w:p>
+    <w:p>
+      <w:r>
+        <w:lastRenderedPageBreak/>
+        <w:t>&lt;/html&gt;</w:t>
+      </w:r>
+    </w:p>
+    <w:p/>
+    <w:p>
+      <w:r>
+        <w:rPr>
+          <w:rFonts w:hint="eastAsia"/>
+        </w:rPr>
+        <w:t>除了直接放在html中，我们也可以将Java</w:t>
+      </w:r>
+      <w:r>
+        <w:t>S</w:t>
+      </w:r>
+      <w:r>
+        <w:rPr>
+          <w:rFonts w:hint="eastAsia"/>
+        </w:rPr>
+        <w:t>cript的内容单独保存为一个后缀为.</w:t>
+      </w:r>
+      <w:proofErr w:type="spellStart"/>
+      <w:r>
+        <w:rPr>
+          <w:rFonts w:hint="eastAsia"/>
+        </w:rPr>
+        <w:t>js</w:t>
+      </w:r>
+      <w:proofErr w:type="spellEnd"/>
+      <w:r>
+        <w:rPr>
+          <w:rFonts w:hint="eastAsia"/>
+        </w:rPr>
+        <w:t>格式的文件，然后在html中进行引用。</w:t>
+      </w:r>
+    </w:p>
+    <w:p>
+      <w:pPr>
+        <w:rPr>
+          <w:rFonts w:hint="eastAsia"/>
+        </w:rPr>
+      </w:pPr>
     </w:p>
     <w:sectPr>
       <w:pgSz w:w="11906" w:h="16838"/>

</xml_diff>